<commit_message>
Upload up to task 3.1P
</commit_message>
<xml_diff>
--- a/Task_2_1P/Task_2_1P.docx
+++ b/Task_2_1P/Task_2_1P.docx
@@ -67,7 +67,13 @@
     </w:p>
     <w:p>
       <w:r>
-        <w:t>The steps to modify the code were:</w:t>
+        <w:t xml:space="preserve">The steps to modify the code </w:t>
+      </w:r>
+      <w:r>
+        <w:t>written that blinks my first name, would be</w:t>
+      </w:r>
+      <w:r>
+        <w:t>:</w:t>
       </w:r>
     </w:p>
     <w:p>
@@ -79,7 +85,13 @@
         </w:numPr>
       </w:pPr>
       <w:r>
-        <w:t>Determine the morse code representation of each letter:</w:t>
+        <w:t>Determine the morse code representation of each letter</w:t>
+      </w:r>
+      <w:r>
+        <w:t xml:space="preserve"> in my last name (see source code linked in Q3 for implementation)</w:t>
+      </w:r>
+      <w:r>
+        <w:t>:</w:t>
       </w:r>
     </w:p>
     <w:p>
@@ -91,7 +103,16 @@
         </w:numPr>
       </w:pPr>
       <w:r>
-        <w:t>P ( · – – · )</w:t>
+        <w:t>S</w:t>
+      </w:r>
+      <w:r>
+        <w:t xml:space="preserve"> ( · ·</w:t>
+      </w:r>
+      <w:r>
+        <w:t xml:space="preserve"> ·</w:t>
+      </w:r>
+      <w:r>
+        <w:t xml:space="preserve"> )</w:t>
       </w:r>
     </w:p>
     <w:p>
@@ -103,7 +124,7 @@
         </w:numPr>
       </w:pPr>
       <w:r>
-        <w:t>E ( · )</w:t>
+        <w:t>T ( – )</w:t>
       </w:r>
     </w:p>
     <w:p>
@@ -115,7 +136,7 @@
         </w:numPr>
       </w:pPr>
       <w:r>
-        <w:t>T ( – )</w:t>
+        <w:t>A ( · – )</w:t>
       </w:r>
     </w:p>
     <w:p>
@@ -127,7 +148,7 @@
         </w:numPr>
       </w:pPr>
       <w:r>
-        <w:t>E ( · )</w:t>
+        <w:t>C ( – · – · )</w:t>
       </w:r>
     </w:p>
     <w:p>
@@ -139,7 +160,19 @@
         </w:numPr>
       </w:pPr>
       <w:r>
-        <w:t>R ( · – · )</w:t>
+        <w:t>E ( · )</w:t>
+      </w:r>
+    </w:p>
+    <w:p>
+      <w:pPr>
+        <w:pStyle w:val="ListParagraph"/>
+        <w:numPr>
+          <w:ilvl w:val="1"/>
+          <w:numId w:val="1"/>
+        </w:numPr>
+      </w:pPr>
+      <w:r>
+        <w:t>Y ( – · – – )</w:t>
       </w:r>
     </w:p>
     <w:p>
@@ -151,39 +184,27 @@
         </w:numPr>
       </w:pPr>
       <w:r>
-        <w:t>Define the unit of time:</w:t>
-      </w:r>
-    </w:p>
-    <w:p>
-      <w:pPr>
-        <w:pStyle w:val="ListParagraph"/>
-        <w:numPr>
-          <w:ilvl w:val="1"/>
-          <w:numId w:val="1"/>
-        </w:numPr>
-      </w:pPr>
-      <w:r>
-        <w:t xml:space="preserve">Although Morse code has two common word speeds of 50 and 60 words (sound units) per minute, I chose a duration of 100 </w:t>
+        <w:t>Add additional function</w:t>
+      </w:r>
+      <w:r>
+        <w:t xml:space="preserve"> definition </w:t>
+      </w:r>
+      <w:r>
+        <w:t xml:space="preserve">to </w:t>
       </w:r>
       <w:proofErr w:type="spellStart"/>
       <w:r>
-        <w:t>ms</w:t>
+        <w:t>morse.h</w:t>
       </w:r>
       <w:proofErr w:type="spellEnd"/>
       <w:r>
-        <w:t xml:space="preserve"> as the base time unit</w:t>
-      </w:r>
-    </w:p>
-    <w:p>
-      <w:pPr>
-        <w:pStyle w:val="ListParagraph"/>
-        <w:numPr>
-          <w:ilvl w:val="1"/>
-          <w:numId w:val="1"/>
-        </w:numPr>
-      </w:pPr>
-      <w:r>
-        <w:t>This is slower than morse, but more useful for demonstrating on a flashing LED</w:t>
+        <w:t xml:space="preserve"> containing</w:t>
+      </w:r>
+      <w:r>
+        <w:t xml:space="preserve"> a definition to blink </w:t>
+      </w:r>
+      <w:r>
+        <w:t>each letter</w:t>
       </w:r>
     </w:p>
     <w:p>
@@ -195,51 +216,7 @@
         </w:numPr>
       </w:pPr>
       <w:r>
-        <w:t xml:space="preserve">Create a </w:t>
-      </w:r>
-      <w:proofErr w:type="spellStart"/>
-      <w:r>
-        <w:t>morse.h</w:t>
-      </w:r>
-      <w:proofErr w:type="spellEnd"/>
-      <w:r>
-        <w:t xml:space="preserve"> file containing:</w:t>
-      </w:r>
-    </w:p>
-    <w:p>
-      <w:pPr>
-        <w:pStyle w:val="ListParagraph"/>
-        <w:numPr>
-          <w:ilvl w:val="1"/>
-          <w:numId w:val="1"/>
-        </w:numPr>
-      </w:pPr>
-      <w:r>
-        <w:t>#define for the different times units</w:t>
-      </w:r>
-    </w:p>
-    <w:p>
-      <w:pPr>
-        <w:pStyle w:val="ListParagraph"/>
-        <w:numPr>
-          <w:ilvl w:val="1"/>
-          <w:numId w:val="1"/>
-        </w:numPr>
-      </w:pPr>
-      <w:r>
-        <w:t>Functions for the dot, dash and pauses</w:t>
-      </w:r>
-    </w:p>
-    <w:p>
-      <w:pPr>
-        <w:pStyle w:val="ListParagraph"/>
-        <w:numPr>
-          <w:ilvl w:val="1"/>
-          <w:numId w:val="1"/>
-        </w:numPr>
-      </w:pPr>
-      <w:r>
-        <w:t>Function to combine the dot, dash and pauses into the letters of my name</w:t>
+        <w:t>Add implementations of the functions into morse.cpp combining the existing dot, dash and pause functions into the letters of my last name</w:t>
       </w:r>
     </w:p>
     <w:p>
@@ -259,7 +236,13 @@
       </w:r>
       <w:proofErr w:type="spellEnd"/>
       <w:r>
-        <w:t xml:space="preserve"> file to blink my name</w:t>
+        <w:t xml:space="preserve"> file to blink my </w:t>
+      </w:r>
+      <w:r>
+        <w:t xml:space="preserve">last </w:t>
+      </w:r>
+      <w:r>
+        <w:t>name</w:t>
       </w:r>
     </w:p>
     <w:p>
@@ -271,7 +254,16 @@
         </w:numPr>
       </w:pPr>
       <w:r>
-        <w:t>Update of the loop() function to blink my name repeatedly</w:t>
+        <w:t xml:space="preserve">Update of the loop() function to blink my </w:t>
+      </w:r>
+      <w:r>
+        <w:t xml:space="preserve">last </w:t>
+      </w:r>
+      <w:r>
+        <w:t>name repeatedly</w:t>
+      </w:r>
+      <w:r>
+        <w:t>, instead of my first name.</w:t>
       </w:r>
     </w:p>
     <w:p>
@@ -327,14 +319,7 @@
         <w:pStyle w:val="Heading2"/>
       </w:pPr>
       <w:r>
-        <w:lastRenderedPageBreak/>
-        <w:t>Q</w:t>
-      </w:r>
-      <w:r>
-        <w:t>3</w:t>
-      </w:r>
-      <w:r>
-        <w:t xml:space="preserve">: Create a repository named </w:t>
+        <w:t xml:space="preserve">Q3: Create a repository named </w:t>
       </w:r>
       <w:proofErr w:type="spellStart"/>
       <w:r>
@@ -355,35 +340,54 @@
     </w:p>
     <w:p/>
     <w:p>
+      <w:hyperlink r:id="rId7" w:history="1">
+        <w:r>
+          <w:rPr>
+            <w:rStyle w:val="Hyperlink"/>
+          </w:rPr>
+          <w:t>https://github.com/pscompsci/SIT210_Embedded_Programming/tree/main/Task_2_1P/BlinkName</w:t>
+        </w:r>
+      </w:hyperlink>
+    </w:p>
+    <w:p/>
+    <w:p>
       <w:pPr>
         <w:pStyle w:val="Heading2"/>
       </w:pPr>
       <w:r>
-        <w:t>Q</w:t>
-      </w:r>
-      <w:r>
-        <w:t>4</w:t>
-      </w:r>
-      <w:r>
-        <w:t xml:space="preserve">: Take a five second video of your Photon board with the LED blinking your first name and upload it to </w:t>
-      </w:r>
-      <w:proofErr w:type="spellStart"/>
-      <w:r>
-        <w:t>youtube</w:t>
-      </w:r>
-      <w:proofErr w:type="spellEnd"/>
+        <w:t xml:space="preserve">Q4: Take a five second video of your Photon board with the LED blinking your first name and upload it to </w:t>
+      </w:r>
+      <w:r>
+        <w:t>YouTube</w:t>
+      </w:r>
       <w:r>
         <w:t>. Include the link here.</w:t>
       </w:r>
     </w:p>
     <w:p/>
+    <w:p>
+      <w:hyperlink r:id="rId8" w:history="1">
+        <w:r>
+          <w:rPr>
+            <w:rStyle w:val="Hyperlink"/>
+          </w:rPr>
+          <w:t>https://www.youtube.com/watch?v=Iw8TbtHcjCE</w:t>
+        </w:r>
+      </w:hyperlink>
+    </w:p>
+    <w:p/>
+    <w:p>
+      <w:r>
+        <w:t>The version in the linked video blinks my full name, not just my first name.</w:t>
+      </w:r>
+    </w:p>
     <w:sectPr>
-      <w:headerReference w:type="even" r:id="rId7"/>
-      <w:headerReference w:type="default" r:id="rId8"/>
-      <w:footerReference w:type="even" r:id="rId9"/>
-      <w:footerReference w:type="default" r:id="rId10"/>
-      <w:headerReference w:type="first" r:id="rId11"/>
-      <w:footerReference w:type="first" r:id="rId12"/>
+      <w:headerReference w:type="even" r:id="rId9"/>
+      <w:headerReference w:type="default" r:id="rId10"/>
+      <w:footerReference w:type="even" r:id="rId11"/>
+      <w:footerReference w:type="default" r:id="rId12"/>
+      <w:headerReference w:type="first" r:id="rId13"/>
+      <w:footerReference w:type="first" r:id="rId14"/>
       <w:pgSz w:w="11906" w:h="16838"/>
       <w:pgMar w:top="1440" w:right="1440" w:bottom="1440" w:left="1440" w:header="708" w:footer="708" w:gutter="0"/>
       <w:cols w:space="708"/>
@@ -1369,6 +1373,41 @@
       <w:contextualSpacing/>
     </w:pPr>
   </w:style>
+  <w:style w:type="character" w:styleId="Hyperlink">
+    <w:name w:val="Hyperlink"/>
+    <w:basedOn w:val="DefaultParagraphFont"/>
+    <w:uiPriority w:val="99"/>
+    <w:unhideWhenUsed/>
+    <w:rsid w:val="00E76B2F"/>
+    <w:rPr>
+      <w:color w:val="0563C1" w:themeColor="hyperlink"/>
+      <w:u w:val="single"/>
+    </w:rPr>
+  </w:style>
+  <w:style w:type="character" w:styleId="UnresolvedMention">
+    <w:name w:val="Unresolved Mention"/>
+    <w:basedOn w:val="DefaultParagraphFont"/>
+    <w:uiPriority w:val="99"/>
+    <w:semiHidden/>
+    <w:unhideWhenUsed/>
+    <w:rsid w:val="00E76B2F"/>
+    <w:rPr>
+      <w:color w:val="605E5C"/>
+      <w:shd w:val="clear" w:color="auto" w:fill="E1DFDD"/>
+    </w:rPr>
+  </w:style>
+  <w:style w:type="character" w:styleId="FollowedHyperlink">
+    <w:name w:val="FollowedHyperlink"/>
+    <w:basedOn w:val="DefaultParagraphFont"/>
+    <w:uiPriority w:val="99"/>
+    <w:semiHidden/>
+    <w:unhideWhenUsed/>
+    <w:rsid w:val="00B80695"/>
+    <w:rPr>
+      <w:color w:val="954F72" w:themeColor="followedHyperlink"/>
+      <w:u w:val="single"/>
+    </w:rPr>
+  </w:style>
 </w:styles>
 </file>
 

</xml_diff>